<commit_message>
ajout docs semaine 3
</commit_message>
<xml_diff>
--- a/docs/Avancement projet.docx
+++ b/docs/Avancement projet.docx
@@ -441,173 +441,376 @@
       </w:pPr>
       <w:r>
         <w:lastRenderedPageBreak/>
-        <w:t>Point fait le 14/03/20</w:t>
+        <w:t>Point fait le 14/03/2017</w:t>
+      </w:r>
+    </w:p>
+    <w:p>
+      <w:r>
+        <w:t>Taches effectuées :</w:t>
+      </w:r>
+    </w:p>
+    <w:p>
+      <w:pPr>
+        <w:pStyle w:val="Paragraphedeliste"/>
+        <w:numPr>
+          <w:ilvl w:val="0"/>
+          <w:numId w:val="1"/>
+        </w:numPr>
+      </w:pPr>
+      <w:proofErr w:type="spellStart"/>
+      <w:r>
+        <w:t>Deplacements</w:t>
+      </w:r>
+      <w:proofErr w:type="spellEnd"/>
+      <w:r>
+        <w:t xml:space="preserve"> (ZQSD + gestion collisions)</w:t>
+      </w:r>
+    </w:p>
+    <w:p>
+      <w:pPr>
+        <w:pStyle w:val="Paragraphedeliste"/>
+        <w:numPr>
+          <w:ilvl w:val="0"/>
+          <w:numId w:val="1"/>
+        </w:numPr>
+      </w:pPr>
+      <w:proofErr w:type="spellStart"/>
+      <w:r>
+        <w:t>Depot</w:t>
+      </w:r>
+      <w:proofErr w:type="spellEnd"/>
+      <w:r>
+        <w:t xml:space="preserve"> de </w:t>
+      </w:r>
+      <w:r>
+        <w:t>bombes</w:t>
+      </w:r>
+    </w:p>
+    <w:p>
+      <w:pPr>
+        <w:pStyle w:val="Paragraphedeliste"/>
+        <w:numPr>
+          <w:ilvl w:val="0"/>
+          <w:numId w:val="1"/>
+        </w:numPr>
+      </w:pPr>
+      <w:r>
+        <w:t>Gestion des Datas</w:t>
+      </w:r>
+      <w:r>
+        <w:t xml:space="preserve"> (en BDD, table Game)</w:t>
+      </w:r>
+    </w:p>
+    <w:p>
+      <w:pPr>
+        <w:pStyle w:val="Paragraphedeliste"/>
+        <w:numPr>
+          <w:ilvl w:val="0"/>
+          <w:numId w:val="1"/>
+        </w:numPr>
+      </w:pPr>
+      <w:r>
+        <w:t xml:space="preserve">Clean du projet + </w:t>
+      </w:r>
+      <w:r>
+        <w:t>Partage Entités/Model (à poursuivre)</w:t>
+      </w:r>
+    </w:p>
+    <w:p>
+      <w:pPr>
+        <w:pStyle w:val="Paragraphedeliste"/>
+        <w:numPr>
+          <w:ilvl w:val="0"/>
+          <w:numId w:val="1"/>
+        </w:numPr>
+      </w:pPr>
+      <w:r>
+        <w:t>Refontes lobby (visuel)</w:t>
+      </w:r>
+    </w:p>
+    <w:p>
+      <w:pPr>
+        <w:pStyle w:val="Paragraphedeliste"/>
+        <w:numPr>
+          <w:ilvl w:val="0"/>
+          <w:numId w:val="1"/>
+        </w:numPr>
+      </w:pPr>
+      <w:r>
+        <w:t xml:space="preserve">Compléments sur le </w:t>
+      </w:r>
+      <w:proofErr w:type="spellStart"/>
+      <w:r>
+        <w:t>Board</w:t>
+      </w:r>
+      <w:proofErr w:type="spellEnd"/>
+    </w:p>
+    <w:p>
+      <w:r>
+        <w:t>TODO List :</w:t>
+      </w:r>
+    </w:p>
+    <w:p>
+      <w:pPr>
+        <w:pStyle w:val="Paragraphedeliste"/>
+        <w:numPr>
+          <w:ilvl w:val="0"/>
+          <w:numId w:val="1"/>
+        </w:numPr>
+      </w:pPr>
+      <w:r>
+        <w:t>Gestion de la partie</w:t>
+      </w:r>
+    </w:p>
+    <w:p>
+      <w:pPr>
+        <w:pStyle w:val="Paragraphedeliste"/>
+        <w:numPr>
+          <w:ilvl w:val="0"/>
+          <w:numId w:val="1"/>
+        </w:numPr>
+      </w:pPr>
+      <w:r>
+        <w:t xml:space="preserve">Terminer le </w:t>
+      </w:r>
+      <w:proofErr w:type="spellStart"/>
+      <w:r>
+        <w:t>Board</w:t>
+      </w:r>
+      <w:proofErr w:type="spellEnd"/>
+    </w:p>
+    <w:p>
+      <w:pPr>
+        <w:pStyle w:val="Paragraphedeliste"/>
+        <w:numPr>
+          <w:ilvl w:val="0"/>
+          <w:numId w:val="1"/>
+        </w:numPr>
+      </w:pPr>
+      <w:r>
+        <w:t>Première approche du multi-joueurs</w:t>
+      </w:r>
+    </w:p>
+    <w:p>
+      <w:pPr>
+        <w:pStyle w:val="Paragraphedeliste"/>
+        <w:numPr>
+          <w:ilvl w:val="0"/>
+          <w:numId w:val="1"/>
+        </w:numPr>
+      </w:pPr>
+      <w:r>
+        <w:t>Voilà</w:t>
+      </w:r>
+    </w:p>
+    <w:p/>
+    <w:p>
+      <w:pPr>
+        <w:pStyle w:val="Titre2"/>
+      </w:pPr>
+      <w:r>
+        <w:t xml:space="preserve">Point fait le </w:t>
+      </w:r>
+      <w:r>
+        <w:t>21</w:t>
+      </w:r>
+      <w:r>
+        <w:t>/03/2017</w:t>
+      </w:r>
+    </w:p>
+    <w:p>
+      <w:r>
+        <w:t>Taches effectuées :</w:t>
+      </w:r>
+    </w:p>
+    <w:p>
+      <w:pPr>
+        <w:pStyle w:val="Paragraphedeliste"/>
+        <w:numPr>
+          <w:ilvl w:val="0"/>
+          <w:numId w:val="1"/>
+        </w:numPr>
+      </w:pPr>
+      <w:r>
+        <w:t>Gestion de la partie</w:t>
+      </w:r>
+    </w:p>
+    <w:p>
+      <w:pPr>
+        <w:pStyle w:val="Paragraphedeliste"/>
+        <w:numPr>
+          <w:ilvl w:val="0"/>
+          <w:numId w:val="1"/>
+        </w:numPr>
+      </w:pPr>
+      <w:proofErr w:type="spellStart"/>
+      <w:r>
+        <w:t>Board</w:t>
+      </w:r>
+      <w:proofErr w:type="spellEnd"/>
+      <w:r>
+        <w:t xml:space="preserve"> terminé</w:t>
+      </w:r>
+    </w:p>
+    <w:p>
+      <w:pPr>
+        <w:pStyle w:val="Paragraphedeliste"/>
+        <w:numPr>
+          <w:ilvl w:val="0"/>
+          <w:numId w:val="1"/>
+        </w:numPr>
+      </w:pPr>
+      <w:r>
+        <w:t>Multi-joueurs</w:t>
+      </w:r>
+    </w:p>
+    <w:p>
+      <w:pPr>
+        <w:pStyle w:val="Paragraphedeliste"/>
+        <w:numPr>
+          <w:ilvl w:val="0"/>
+          <w:numId w:val="1"/>
+        </w:numPr>
+      </w:pPr>
+      <w:r>
+        <w:t>Début du HUD</w:t>
+      </w:r>
+    </w:p>
+    <w:p>
+      <w:pPr>
+        <w:pStyle w:val="Paragraphedeliste"/>
+        <w:numPr>
+          <w:ilvl w:val="0"/>
+          <w:numId w:val="1"/>
+        </w:numPr>
+      </w:pPr>
+      <w:r>
+        <w:t>Visuel lobby terminé</w:t>
+      </w:r>
+    </w:p>
+    <w:p>
+      <w:r>
+        <w:t>TODO List :</w:t>
+      </w:r>
+    </w:p>
+    <w:p>
+      <w:pPr>
+        <w:pStyle w:val="Paragraphedeliste"/>
+        <w:numPr>
+          <w:ilvl w:val="0"/>
+          <w:numId w:val="1"/>
+        </w:numPr>
+      </w:pPr>
+      <w:r>
+        <w:t>Affichage de l’explosion</w:t>
+      </w:r>
+    </w:p>
+    <w:p>
+      <w:pPr>
+        <w:pStyle w:val="Paragraphedeliste"/>
+        <w:numPr>
+          <w:ilvl w:val="0"/>
+          <w:numId w:val="1"/>
+        </w:numPr>
+      </w:pPr>
+      <w:r>
+        <w:t>Gestion des règles de jeu</w:t>
+      </w:r>
+    </w:p>
+    <w:p>
+      <w:pPr>
+        <w:pStyle w:val="Paragraphedeliste"/>
+        <w:numPr>
+          <w:ilvl w:val="0"/>
+          <w:numId w:val="1"/>
+        </w:numPr>
+      </w:pPr>
+      <w:r>
+        <w:t>Gestion du HUD</w:t>
+      </w:r>
+    </w:p>
+    <w:p>
+      <w:r>
+        <w:t>BONUS :</w:t>
+      </w:r>
+    </w:p>
+    <w:p>
+      <w:pPr>
+        <w:pStyle w:val="Paragraphedeliste"/>
+        <w:numPr>
+          <w:ilvl w:val="0"/>
+          <w:numId w:val="1"/>
+        </w:numPr>
+      </w:pPr>
+      <w:r>
+        <w:t>Gestion des bonus</w:t>
+      </w:r>
+    </w:p>
+    <w:p>
+      <w:pPr>
+        <w:pStyle w:val="Paragraphedeliste"/>
+        <w:numPr>
+          <w:ilvl w:val="0"/>
+          <w:numId w:val="1"/>
+        </w:numPr>
+      </w:pPr>
+      <w:r>
+        <w:t xml:space="preserve">Affichage du </w:t>
+      </w:r>
+      <w:proofErr w:type="spellStart"/>
+      <w:r>
+        <w:t>gif</w:t>
+      </w:r>
+      <w:proofErr w:type="spellEnd"/>
+      <w:r>
+        <w:t xml:space="preserve"> not </w:t>
+      </w:r>
+      <w:proofErr w:type="spellStart"/>
+      <w:r>
+        <w:t>bad</w:t>
+      </w:r>
+      <w:proofErr w:type="spellEnd"/>
+    </w:p>
+    <w:p>
+      <w:pPr>
+        <w:pStyle w:val="Paragraphedeliste"/>
+        <w:numPr>
+          <w:ilvl w:val="0"/>
+          <w:numId w:val="1"/>
+        </w:numPr>
+      </w:pPr>
+      <w:r>
+        <w:t>Son (</w:t>
+      </w:r>
+      <w:proofErr w:type="gramStart"/>
+      <w:r>
+        <w:t xml:space="preserve">demis </w:t>
+      </w:r>
+      <w:proofErr w:type="spellStart"/>
+      <w:r>
+        <w:t>roussos</w:t>
+      </w:r>
+      <w:proofErr w:type="spellEnd"/>
+      <w:proofErr w:type="gramEnd"/>
+      <w:r>
+        <w:t>)</w:t>
+      </w:r>
+    </w:p>
+    <w:p>
+      <w:pPr>
+        <w:pStyle w:val="Paragraphedeliste"/>
+        <w:numPr>
+          <w:ilvl w:val="0"/>
+          <w:numId w:val="1"/>
+        </w:numPr>
+      </w:pPr>
+      <w:r>
+        <w:t>JS mouvement fluide</w:t>
       </w:r>
       <w:bookmarkStart w:id="0" w:name="_GoBack"/>
       <w:bookmarkEnd w:id="0"/>
-      <w:r>
-        <w:t>17</w:t>
-      </w:r>
-    </w:p>
-    <w:p>
-      <w:r>
-        <w:t>Taches effectuées :</w:t>
-      </w:r>
-    </w:p>
-    <w:p>
-      <w:pPr>
-        <w:pStyle w:val="Paragraphedeliste"/>
-        <w:numPr>
-          <w:ilvl w:val="0"/>
-          <w:numId w:val="1"/>
-        </w:numPr>
-      </w:pPr>
-      <w:proofErr w:type="spellStart"/>
-      <w:r>
-        <w:t>Deplacements</w:t>
-      </w:r>
-      <w:proofErr w:type="spellEnd"/>
-      <w:r>
-        <w:t xml:space="preserve"> (ZQSD + gestion collisions)</w:t>
-      </w:r>
-    </w:p>
-    <w:p>
-      <w:pPr>
-        <w:pStyle w:val="Paragraphedeliste"/>
-        <w:numPr>
-          <w:ilvl w:val="0"/>
-          <w:numId w:val="1"/>
-        </w:numPr>
-      </w:pPr>
-      <w:proofErr w:type="spellStart"/>
-      <w:r>
-        <w:t>Depot</w:t>
-      </w:r>
-      <w:proofErr w:type="spellEnd"/>
-      <w:r>
-        <w:t xml:space="preserve"> de </w:t>
-      </w:r>
-      <w:r>
-        <w:t>bombes</w:t>
-      </w:r>
-    </w:p>
-    <w:p>
-      <w:pPr>
-        <w:pStyle w:val="Paragraphedeliste"/>
-        <w:numPr>
-          <w:ilvl w:val="0"/>
-          <w:numId w:val="1"/>
-        </w:numPr>
-      </w:pPr>
-      <w:r>
-        <w:t>Gestion des Datas</w:t>
-      </w:r>
-      <w:r>
-        <w:t xml:space="preserve"> (en BDD, table Game)</w:t>
-      </w:r>
-    </w:p>
-    <w:p>
-      <w:pPr>
-        <w:pStyle w:val="Paragraphedeliste"/>
-        <w:numPr>
-          <w:ilvl w:val="0"/>
-          <w:numId w:val="1"/>
-        </w:numPr>
-      </w:pPr>
-      <w:r>
-        <w:t xml:space="preserve">Clean du projet + </w:t>
-      </w:r>
-      <w:r>
-        <w:t>Partage Entités/Model (à poursuivre)</w:t>
-      </w:r>
-    </w:p>
-    <w:p>
-      <w:pPr>
-        <w:pStyle w:val="Paragraphedeliste"/>
-        <w:numPr>
-          <w:ilvl w:val="0"/>
-          <w:numId w:val="1"/>
-        </w:numPr>
-      </w:pPr>
-      <w:r>
-        <w:t>Refontes lobby (visuel)</w:t>
-      </w:r>
-    </w:p>
-    <w:p>
-      <w:pPr>
-        <w:pStyle w:val="Paragraphedeliste"/>
-        <w:numPr>
-          <w:ilvl w:val="0"/>
-          <w:numId w:val="1"/>
-        </w:numPr>
-      </w:pPr>
-      <w:r>
-        <w:t xml:space="preserve">Compléments sur le </w:t>
-      </w:r>
-      <w:proofErr w:type="spellStart"/>
-      <w:r>
-        <w:t>Board</w:t>
-      </w:r>
-      <w:proofErr w:type="spellEnd"/>
-    </w:p>
-    <w:p>
-      <w:r>
-        <w:t>TODO List :</w:t>
-      </w:r>
-    </w:p>
-    <w:p>
-      <w:pPr>
-        <w:pStyle w:val="Paragraphedeliste"/>
-        <w:numPr>
-          <w:ilvl w:val="0"/>
-          <w:numId w:val="1"/>
-        </w:numPr>
-      </w:pPr>
-      <w:r>
-        <w:t>Gestion de la partie</w:t>
-      </w:r>
-    </w:p>
-    <w:p>
-      <w:pPr>
-        <w:pStyle w:val="Paragraphedeliste"/>
-        <w:numPr>
-          <w:ilvl w:val="0"/>
-          <w:numId w:val="1"/>
-        </w:numPr>
-      </w:pPr>
-      <w:r>
-        <w:t xml:space="preserve">Terminer le </w:t>
-      </w:r>
-      <w:proofErr w:type="spellStart"/>
-      <w:r>
-        <w:t>Board</w:t>
-      </w:r>
-      <w:proofErr w:type="spellEnd"/>
-    </w:p>
-    <w:p>
-      <w:pPr>
-        <w:pStyle w:val="Paragraphedeliste"/>
-        <w:numPr>
-          <w:ilvl w:val="0"/>
-          <w:numId w:val="1"/>
-        </w:numPr>
-      </w:pPr>
-      <w:r>
-        <w:t>Première approche du multi-joueurs</w:t>
-      </w:r>
-    </w:p>
-    <w:p>
-      <w:pPr>
-        <w:pStyle w:val="Paragraphedeliste"/>
-        <w:numPr>
-          <w:ilvl w:val="0"/>
-          <w:numId w:val="1"/>
-        </w:numPr>
-      </w:pPr>
-      <w:r>
-        <w:t>Voilà</w:t>
-      </w:r>
-    </w:p>
+    </w:p>
+    <w:p/>
     <w:sectPr>
       <w:pgSz w:w="11906" w:h="16838"/>
       <w:pgMar w:top="1417" w:right="1417" w:bottom="1417" w:left="1417" w:header="708" w:footer="708" w:gutter="0"/>

</xml_diff>